<commit_message>
update ERD, Bao cao and DB
</commit_message>
<xml_diff>
--- a/DeTai11-ChauHuynhNhu.docx
+++ b/DeTai11-ChauHuynhNhu.docx
@@ -1132,7 +1132,15 @@
           <w:sz w:val="26"/>
           <w:szCs w:val="26"/>
         </w:rPr>
-        <w:t xml:space="preserve">, TenBN, NgSinh, GioiTinh, DiaChi, SoDT, BHYT, </w:t>
+        <w:t>, TenBN,</w:t>
+      </w:r>
+      <w:r>
+        <w:rPr>
+          <w:rFonts w:ascii="Times New Roman" w:hAnsi="Times New Roman" w:cs="Times New Roman"/>
+          <w:sz w:val="26"/>
+          <w:szCs w:val="26"/>
+        </w:rPr>
+        <w:t xml:space="preserve"> NgSinh, GioiTinh, DiaChi, SoDT</w:t>
       </w:r>
       <w:r>
         <w:rPr>
@@ -2417,7 +2425,15 @@
           <w:sz w:val="26"/>
           <w:szCs w:val="26"/>
         </w:rPr>
-        <w:t>MaBH, NgayCap, NgayHHan)</w:t>
+        <w:t>MaBN</w:t>
+      </w:r>
+      <w:r>
+        <w:rPr>
+          <w:rFonts w:ascii="Times New Roman" w:hAnsi="Times New Roman" w:cs="Times New Roman"/>
+          <w:sz w:val="26"/>
+          <w:szCs w:val="26"/>
+        </w:rPr>
+        <w:t>, NgayCap, NgayHHan)</w:t>
       </w:r>
     </w:p>
     <w:p>
@@ -2854,7 +2870,7 @@
                 <w:sz w:val="26"/>
                 <w:szCs w:val="26"/>
               </w:rPr>
-              <w:t>MaBH</w:t>
+              <w:t>MaBN</w:t>
             </w:r>
           </w:p>
         </w:tc>
@@ -9649,7 +9665,23 @@
           <w:sz w:val="26"/>
           <w:szCs w:val="26"/>
         </w:rPr>
-        <w:t>ThanhTien, MaBN</w:t>
+        <w:t>T</w:t>
+      </w:r>
+      <w:r>
+        <w:rPr>
+          <w:rFonts w:ascii="Times New Roman" w:hAnsi="Times New Roman" w:cs="Times New Roman"/>
+          <w:sz w:val="26"/>
+          <w:szCs w:val="26"/>
+        </w:rPr>
+        <w:t>ong</w:t>
+      </w:r>
+      <w:r>
+        <w:rPr>
+          <w:rFonts w:ascii="Times New Roman" w:hAnsi="Times New Roman" w:cs="Times New Roman"/>
+          <w:sz w:val="26"/>
+          <w:szCs w:val="26"/>
+        </w:rPr>
+        <w:t>Tien, MaBN</w:t>
       </w:r>
       <w:r>
         <w:rPr>
@@ -10590,7 +10622,31 @@
           <w:sz w:val="26"/>
           <w:szCs w:val="26"/>
         </w:rPr>
-        <w:t>, MaBN, TenThuoc, SoLuong, CachDung)</w:t>
+        <w:t>, TenThuoc, SoLuong,</w:t>
+      </w:r>
+      <w:r>
+        <w:rPr>
+          <w:rFonts w:ascii="Times New Roman" w:hAnsi="Times New Roman" w:cs="Times New Roman"/>
+          <w:sz w:val="26"/>
+          <w:szCs w:val="26"/>
+        </w:rPr>
+        <w:t xml:space="preserve"> </w:t>
+      </w:r>
+      <w:r>
+        <w:rPr>
+          <w:rFonts w:ascii="Times New Roman" w:hAnsi="Times New Roman" w:cs="Times New Roman"/>
+          <w:sz w:val="26"/>
+          <w:szCs w:val="26"/>
+        </w:rPr>
+        <w:t>MaBN,</w:t>
+      </w:r>
+      <w:r>
+        <w:rPr>
+          <w:rFonts w:ascii="Times New Roman" w:hAnsi="Times New Roman" w:cs="Times New Roman"/>
+          <w:sz w:val="26"/>
+          <w:szCs w:val="26"/>
+        </w:rPr>
+        <w:t xml:space="preserve"> CachDung)</w:t>
       </w:r>
     </w:p>
     <w:p>
@@ -11663,7 +11719,7 @@
           <w:szCs w:val="26"/>
           <w:u w:val="single"/>
         </w:rPr>
-        <w:t>MaSDDV, MaDV</w:t>
+        <w:t>MaSD, MaDV</w:t>
       </w:r>
       <w:r>
         <w:rPr>
@@ -11954,14 +12010,8 @@
               </w:rPr>
               <w:t>MaSD</w:t>
             </w:r>
-            <w:r>
-              <w:rPr>
-                <w:rFonts w:ascii="Times New Roman" w:hAnsi="Times New Roman" w:cs="Times New Roman"/>
-                <w:sz w:val="26"/>
-                <w:szCs w:val="26"/>
-              </w:rPr>
-              <w:t>DV</w:t>
-            </w:r>
+            <w:bookmarkStart w:id="0" w:name="_GoBack"/>
+            <w:bookmarkEnd w:id="0"/>
           </w:p>
         </w:tc>
         <w:tc>
@@ -12569,8 +12619,6 @@
           <w:szCs w:val="26"/>
         </w:rPr>
       </w:pPr>
-      <w:bookmarkStart w:id="0" w:name="_GoBack"/>
-      <w:bookmarkEnd w:id="0"/>
     </w:p>
     <w:p>
       <w:pPr>

</xml_diff>